<commit_message>
New funtion to retire a Pet added. Functions of deleting a Pet and an Owner were hidden from user. Still missing Object Diagram and Main class Flow Diagram.
</commit_message>
<xml_diff>
--- a/docs/Functional Requirements.docx
+++ b/docs/Functional Requirements.docx
@@ -333,25 +333,7 @@
                 <w:sz w:val="24"/>
                 <w:szCs w:val="24"/>
               </w:rPr>
-              <w:t>Mascota que está atendiendo (</w:t>
-            </w:r>
-            <w:proofErr w:type="spellStart"/>
-            <w:r>
-              <w:rPr>
-                <w:rFonts w:ascii="Times New Roman" w:hAnsi="Times New Roman" w:cs="Times New Roman"/>
-                <w:sz w:val="24"/>
-                <w:szCs w:val="24"/>
-              </w:rPr>
-              <w:t>null</w:t>
-            </w:r>
-            <w:proofErr w:type="spellEnd"/>
-            <w:r>
-              <w:rPr>
-                <w:rFonts w:ascii="Times New Roman" w:hAnsi="Times New Roman" w:cs="Times New Roman"/>
-                <w:sz w:val="24"/>
-                <w:szCs w:val="24"/>
-              </w:rPr>
-              <w:t>)</w:t>
+              <w:t>Mascota que está atendiendo (null)</w:t>
             </w:r>
           </w:p>
         </w:tc>
@@ -432,7 +414,23 @@
                 <w:sz w:val="24"/>
                 <w:szCs w:val="24"/>
               </w:rPr>
-              <w:t xml:space="preserve">añadido a la lista. En caso de estar llenos, </w:t>
+              <w:t>añadido a la lista</w:t>
+            </w:r>
+            <w:r>
+              <w:rPr>
+                <w:rFonts w:ascii="Times New Roman" w:hAnsi="Times New Roman" w:cs="Times New Roman"/>
+                <w:sz w:val="24"/>
+                <w:szCs w:val="24"/>
+              </w:rPr>
+              <w:t xml:space="preserve"> de veterinarios</w:t>
+            </w:r>
+            <w:r>
+              <w:rPr>
+                <w:rFonts w:ascii="Times New Roman" w:hAnsi="Times New Roman" w:cs="Times New Roman"/>
+                <w:sz w:val="24"/>
+                <w:szCs w:val="24"/>
+              </w:rPr>
+              <w:t xml:space="preserve">. En caso de estar llenos, </w:t>
             </w:r>
             <w:r>
               <w:rPr>
@@ -815,7 +813,23 @@
                 <w:sz w:val="24"/>
                 <w:szCs w:val="24"/>
               </w:rPr>
-              <w:t xml:space="preserve">a. </w:t>
+              <w:t>a</w:t>
+            </w:r>
+            <w:r>
+              <w:rPr>
+                <w:rFonts w:ascii="Times New Roman" w:hAnsi="Times New Roman" w:cs="Times New Roman"/>
+                <w:sz w:val="24"/>
+                <w:szCs w:val="24"/>
+              </w:rPr>
+              <w:t xml:space="preserve"> de veterinarios</w:t>
+            </w:r>
+            <w:r>
+              <w:rPr>
+                <w:rFonts w:ascii="Times New Roman" w:hAnsi="Times New Roman" w:cs="Times New Roman"/>
+                <w:sz w:val="24"/>
+                <w:szCs w:val="24"/>
+              </w:rPr>
+              <w:t xml:space="preserve">. </w:t>
             </w:r>
           </w:p>
         </w:tc>
@@ -1235,33 +1249,7 @@
                 <w:sz w:val="24"/>
                 <w:szCs w:val="24"/>
               </w:rPr>
-              <w:t>Veterinario</w:t>
-            </w:r>
-            <w:r>
-              <w:rPr>
-                <w:rFonts w:ascii="Times New Roman" w:hAnsi="Times New Roman" w:cs="Times New Roman"/>
-                <w:sz w:val="24"/>
-                <w:szCs w:val="24"/>
-              </w:rPr>
-              <w:t xml:space="preserve"> que la atendió (</w:t>
-            </w:r>
-            <w:proofErr w:type="spellStart"/>
-            <w:r>
-              <w:rPr>
-                <w:rFonts w:ascii="Times New Roman" w:hAnsi="Times New Roman" w:cs="Times New Roman"/>
-                <w:sz w:val="24"/>
-                <w:szCs w:val="24"/>
-              </w:rPr>
-              <w:t>null</w:t>
-            </w:r>
-            <w:proofErr w:type="spellEnd"/>
-            <w:r>
-              <w:rPr>
-                <w:rFonts w:ascii="Times New Roman" w:hAnsi="Times New Roman" w:cs="Times New Roman"/>
-                <w:sz w:val="24"/>
-                <w:szCs w:val="24"/>
-              </w:rPr>
-              <w:t>)</w:t>
+              <w:t>Veterinario que la atendió (null)</w:t>
             </w:r>
           </w:p>
           <w:p>
@@ -1284,78 +1272,9 @@
                 <w:sz w:val="24"/>
                 <w:szCs w:val="24"/>
               </w:rPr>
-              <w:t>Identificación del dueño</w:t>
-            </w:r>
-          </w:p>
-          <w:p>
-            <w:pPr>
-              <w:pStyle w:val="Prrafodelista"/>
-              <w:numPr>
-                <w:ilvl w:val="0"/>
-                <w:numId w:val="1"/>
-              </w:numPr>
-              <w:jc w:val="both"/>
-              <w:rPr>
-                <w:rFonts w:ascii="Times New Roman" w:hAnsi="Times New Roman" w:cs="Times New Roman"/>
-                <w:sz w:val="24"/>
-                <w:szCs w:val="24"/>
-              </w:rPr>
-            </w:pPr>
-            <w:r>
-              <w:rPr>
-                <w:rFonts w:ascii="Times New Roman" w:hAnsi="Times New Roman" w:cs="Times New Roman"/>
-                <w:sz w:val="24"/>
-                <w:szCs w:val="24"/>
-              </w:rPr>
               <w:t>Nombre del dueño</w:t>
             </w:r>
           </w:p>
-          <w:p>
-            <w:pPr>
-              <w:pStyle w:val="Prrafodelista"/>
-              <w:numPr>
-                <w:ilvl w:val="0"/>
-                <w:numId w:val="1"/>
-              </w:numPr>
-              <w:jc w:val="both"/>
-              <w:rPr>
-                <w:rFonts w:ascii="Times New Roman" w:hAnsi="Times New Roman" w:cs="Times New Roman"/>
-                <w:sz w:val="24"/>
-                <w:szCs w:val="24"/>
-              </w:rPr>
-            </w:pPr>
-            <w:r>
-              <w:rPr>
-                <w:rFonts w:ascii="Times New Roman" w:hAnsi="Times New Roman" w:cs="Times New Roman"/>
-                <w:sz w:val="24"/>
-                <w:szCs w:val="24"/>
-              </w:rPr>
-              <w:t>Número del dueño</w:t>
-            </w:r>
-          </w:p>
-          <w:p>
-            <w:pPr>
-              <w:pStyle w:val="Prrafodelista"/>
-              <w:numPr>
-                <w:ilvl w:val="0"/>
-                <w:numId w:val="1"/>
-              </w:numPr>
-              <w:jc w:val="both"/>
-              <w:rPr>
-                <w:rFonts w:ascii="Times New Roman" w:hAnsi="Times New Roman" w:cs="Times New Roman"/>
-                <w:sz w:val="24"/>
-                <w:szCs w:val="24"/>
-              </w:rPr>
-            </w:pPr>
-            <w:r>
-              <w:rPr>
-                <w:rFonts w:ascii="Times New Roman" w:hAnsi="Times New Roman" w:cs="Times New Roman"/>
-                <w:sz w:val="24"/>
-                <w:szCs w:val="24"/>
-              </w:rPr>
-              <w:t>Dirección del dueño</w:t>
-            </w:r>
-          </w:p>
         </w:tc>
       </w:tr>
       <w:tr>
@@ -1410,23 +1329,15 @@
                 <w:sz w:val="24"/>
                 <w:szCs w:val="24"/>
               </w:rPr>
-              <w:t xml:space="preserve">Mascota y su respectivo dueño </w:t>
-            </w:r>
-            <w:r>
-              <w:rPr>
-                <w:rFonts w:ascii="Times New Roman" w:hAnsi="Times New Roman" w:cs="Times New Roman"/>
-                <w:sz w:val="24"/>
-                <w:szCs w:val="24"/>
-              </w:rPr>
-              <w:t xml:space="preserve">son </w:t>
-            </w:r>
-            <w:r>
-              <w:rPr>
-                <w:rFonts w:ascii="Times New Roman" w:hAnsi="Times New Roman" w:cs="Times New Roman"/>
-                <w:sz w:val="24"/>
-                <w:szCs w:val="24"/>
-              </w:rPr>
-              <w:t>añadidos a sus respectivas listas.</w:t>
+              <w:t>La mascota es añadida a la lista de mascotas</w:t>
+            </w:r>
+            <w:r>
+              <w:rPr>
+                <w:rFonts w:ascii="Times New Roman" w:hAnsi="Times New Roman" w:cs="Times New Roman"/>
+                <w:sz w:val="24"/>
+                <w:szCs w:val="24"/>
+              </w:rPr>
+              <w:t>.</w:t>
             </w:r>
           </w:p>
         </w:tc>
@@ -1518,8 +1429,81 @@
                 <w:sz w:val="24"/>
                 <w:szCs w:val="24"/>
               </w:rPr>
+              <w:t>Nombre</w:t>
+            </w:r>
+          </w:p>
+        </w:tc>
+        <w:tc>
+          <w:tcPr>
+            <w:tcW w:w="7132" w:type="dxa"/>
+            <w:vAlign w:val="center"/>
+          </w:tcPr>
+          <w:p>
+            <w:pPr>
+              <w:jc w:val="both"/>
+              <w:rPr>
+                <w:rFonts w:ascii="Times New Roman" w:hAnsi="Times New Roman" w:cs="Times New Roman"/>
+                <w:sz w:val="24"/>
+                <w:szCs w:val="24"/>
+              </w:rPr>
+            </w:pPr>
+            <w:r>
+              <w:rPr>
+                <w:rFonts w:ascii="Times New Roman" w:hAnsi="Times New Roman" w:cs="Times New Roman"/>
+                <w:sz w:val="24"/>
+                <w:szCs w:val="24"/>
+              </w:rPr>
+              <w:t xml:space="preserve">Retirar </w:t>
+            </w:r>
+            <w:r>
+              <w:rPr>
+                <w:rFonts w:ascii="Times New Roman" w:hAnsi="Times New Roman" w:cs="Times New Roman"/>
+                <w:sz w:val="24"/>
+                <w:szCs w:val="24"/>
+              </w:rPr>
+              <w:t>mascota</w:t>
+            </w:r>
+            <w:r>
+              <w:rPr>
+                <w:rFonts w:ascii="Times New Roman" w:hAnsi="Times New Roman" w:cs="Times New Roman"/>
+                <w:sz w:val="24"/>
+                <w:szCs w:val="24"/>
+              </w:rPr>
+              <w:t>.</w:t>
+            </w:r>
+          </w:p>
+        </w:tc>
+      </w:tr>
+      <w:tr>
+        <w:trPr>
+          <w:jc w:val="center"/>
+        </w:trPr>
+        <w:tc>
+          <w:tcPr>
+            <w:tcW w:w="1696" w:type="dxa"/>
+            <w:vAlign w:val="center"/>
+          </w:tcPr>
+          <w:p>
+            <w:pPr>
+              <w:jc w:val="center"/>
+              <w:rPr>
+                <w:rFonts w:ascii="Times New Roman" w:hAnsi="Times New Roman" w:cs="Times New Roman"/>
+                <w:b/>
+                <w:bCs/>
+                <w:sz w:val="24"/>
+                <w:szCs w:val="24"/>
+              </w:rPr>
+            </w:pPr>
+            <w:r>
+              <w:rPr>
+                <w:rFonts w:ascii="Times New Roman" w:hAnsi="Times New Roman" w:cs="Times New Roman"/>
+                <w:b/>
+                <w:bCs/>
+                <w:sz w:val="24"/>
+                <w:szCs w:val="24"/>
+              </w:rPr>
               <w:lastRenderedPageBreak/>
-              <w:t>Nombre</w:t>
+              <w:t>Resumen</w:t>
             </w:r>
           </w:p>
         </w:tc>
@@ -1535,63 +1519,6 @@
                 <w:rFonts w:ascii="Times New Roman" w:hAnsi="Times New Roman" w:cs="Times New Roman"/>
                 <w:sz w:val="24"/>
                 <w:szCs w:val="24"/>
-              </w:rPr>
-            </w:pPr>
-            <w:r>
-              <w:rPr>
-                <w:rFonts w:ascii="Times New Roman" w:hAnsi="Times New Roman" w:cs="Times New Roman"/>
-                <w:sz w:val="24"/>
-                <w:szCs w:val="24"/>
-              </w:rPr>
-              <w:t>Eliminar mascota y dueño</w:t>
-            </w:r>
-          </w:p>
-        </w:tc>
-      </w:tr>
-      <w:tr>
-        <w:trPr>
-          <w:jc w:val="center"/>
-        </w:trPr>
-        <w:tc>
-          <w:tcPr>
-            <w:tcW w:w="1696" w:type="dxa"/>
-            <w:vAlign w:val="center"/>
-          </w:tcPr>
-          <w:p>
-            <w:pPr>
-              <w:jc w:val="center"/>
-              <w:rPr>
-                <w:rFonts w:ascii="Times New Roman" w:hAnsi="Times New Roman" w:cs="Times New Roman"/>
-                <w:b/>
-                <w:bCs/>
-                <w:sz w:val="24"/>
-                <w:szCs w:val="24"/>
-              </w:rPr>
-            </w:pPr>
-            <w:r>
-              <w:rPr>
-                <w:rFonts w:ascii="Times New Roman" w:hAnsi="Times New Roman" w:cs="Times New Roman"/>
-                <w:b/>
-                <w:bCs/>
-                <w:sz w:val="24"/>
-                <w:szCs w:val="24"/>
-              </w:rPr>
-              <w:t>Resumen</w:t>
-            </w:r>
-          </w:p>
-        </w:tc>
-        <w:tc>
-          <w:tcPr>
-            <w:tcW w:w="7132" w:type="dxa"/>
-            <w:vAlign w:val="center"/>
-          </w:tcPr>
-          <w:p>
-            <w:pPr>
-              <w:jc w:val="both"/>
-              <w:rPr>
-                <w:rFonts w:ascii="Times New Roman" w:hAnsi="Times New Roman" w:cs="Times New Roman"/>
-                <w:sz w:val="24"/>
-                <w:szCs w:val="24"/>
                 <w:u w:val="single"/>
               </w:rPr>
             </w:pPr>
@@ -1601,7 +1528,31 @@
                 <w:sz w:val="24"/>
                 <w:szCs w:val="24"/>
               </w:rPr>
-              <w:t>El programa debe permitirle al usuario eliminar a una mascota junto con su dueño de las listas</w:t>
+              <w:t>El programa debe permitirle al usuario</w:t>
+            </w:r>
+            <w:r>
+              <w:rPr>
+                <w:rFonts w:ascii="Times New Roman" w:hAnsi="Times New Roman" w:cs="Times New Roman"/>
+                <w:sz w:val="24"/>
+                <w:szCs w:val="24"/>
+              </w:rPr>
+              <w:t xml:space="preserve"> retirar</w:t>
+            </w:r>
+            <w:r>
+              <w:rPr>
+                <w:rFonts w:ascii="Times New Roman" w:hAnsi="Times New Roman" w:cs="Times New Roman"/>
+                <w:sz w:val="24"/>
+                <w:szCs w:val="24"/>
+              </w:rPr>
+              <w:t xml:space="preserve"> una mascota de</w:t>
+            </w:r>
+            <w:r>
+              <w:rPr>
+                <w:rFonts w:ascii="Times New Roman" w:hAnsi="Times New Roman" w:cs="Times New Roman"/>
+                <w:sz w:val="24"/>
+                <w:szCs w:val="24"/>
+              </w:rPr>
+              <w:t>l centro</w:t>
             </w:r>
             <w:r>
               <w:rPr>
@@ -1728,15 +1679,7 @@
                 <w:sz w:val="24"/>
                 <w:szCs w:val="24"/>
               </w:rPr>
-              <w:t>La mascota y el dueño son eliminados de las listas</w:t>
-            </w:r>
-            <w:r>
-              <w:rPr>
-                <w:rFonts w:ascii="Times New Roman" w:hAnsi="Times New Roman" w:cs="Times New Roman"/>
-                <w:sz w:val="24"/>
-                <w:szCs w:val="24"/>
-              </w:rPr>
-              <w:t>.</w:t>
+              <w:t>El estado de la mascota cambia a “sin atender”.</w:t>
             </w:r>
           </w:p>
         </w:tc>
@@ -1784,27 +1727,7 @@
                 <w:sz w:val="24"/>
                 <w:szCs w:val="24"/>
               </w:rPr>
-              <w:t xml:space="preserve">Requerimiento </w:t>
-            </w:r>
-            <w:r>
-              <w:rPr>
-                <w:rFonts w:ascii="Times New Roman" w:hAnsi="Times New Roman" w:cs="Times New Roman"/>
-                <w:b/>
-                <w:bCs/>
-                <w:sz w:val="24"/>
-                <w:szCs w:val="24"/>
-              </w:rPr>
-              <w:t>5</w:t>
-            </w:r>
-            <w:r>
-              <w:rPr>
-                <w:rFonts w:ascii="Times New Roman" w:hAnsi="Times New Roman" w:cs="Times New Roman"/>
-                <w:b/>
-                <w:bCs/>
-                <w:sz w:val="24"/>
-                <w:szCs w:val="24"/>
-              </w:rPr>
-              <w:t xml:space="preserve"> - Hecho</w:t>
+              <w:t>Requerimiento 5 - Hecho</w:t>
             </w:r>
           </w:p>
         </w:tc>
@@ -1862,7 +1785,7 @@
                 <w:sz w:val="24"/>
                 <w:szCs w:val="24"/>
               </w:rPr>
-              <w:t>Iniciar una nueva consulta</w:t>
+              <w:t>Registrar dueño</w:t>
             </w:r>
           </w:p>
         </w:tc>
@@ -1919,7 +1842,23 @@
                 <w:sz w:val="24"/>
                 <w:szCs w:val="24"/>
               </w:rPr>
-              <w:t>El programa debe permitirle al usuario iniciar una nueva consulta.</w:t>
+              <w:t>El programa debe permitirle al usuario registrar</w:t>
+            </w:r>
+            <w:r>
+              <w:rPr>
+                <w:rFonts w:ascii="Times New Roman" w:hAnsi="Times New Roman" w:cs="Times New Roman"/>
+                <w:sz w:val="24"/>
+                <w:szCs w:val="24"/>
+              </w:rPr>
+              <w:t xml:space="preserve"> un dueño</w:t>
+            </w:r>
+            <w:r>
+              <w:rPr>
+                <w:rFonts w:ascii="Times New Roman" w:hAnsi="Times New Roman" w:cs="Times New Roman"/>
+                <w:sz w:val="24"/>
+                <w:szCs w:val="24"/>
+              </w:rPr>
+              <w:t>.</w:t>
             </w:r>
           </w:p>
         </w:tc>
@@ -1981,7 +1920,7 @@
                 <w:sz w:val="24"/>
                 <w:szCs w:val="24"/>
               </w:rPr>
-              <w:t>Nombre de la mascota</w:t>
+              <w:t>Identificación del dueño</w:t>
             </w:r>
           </w:p>
           <w:p>
@@ -2004,7 +1943,53 @@
                 <w:sz w:val="24"/>
                 <w:szCs w:val="24"/>
               </w:rPr>
-              <w:t>Identificación del veterinario</w:t>
+              <w:t>Nombre del dueño</w:t>
+            </w:r>
+          </w:p>
+          <w:p>
+            <w:pPr>
+              <w:pStyle w:val="Prrafodelista"/>
+              <w:numPr>
+                <w:ilvl w:val="0"/>
+                <w:numId w:val="1"/>
+              </w:numPr>
+              <w:jc w:val="both"/>
+              <w:rPr>
+                <w:rFonts w:ascii="Times New Roman" w:hAnsi="Times New Roman" w:cs="Times New Roman"/>
+                <w:sz w:val="24"/>
+                <w:szCs w:val="24"/>
+              </w:rPr>
+            </w:pPr>
+            <w:r>
+              <w:rPr>
+                <w:rFonts w:ascii="Times New Roman" w:hAnsi="Times New Roman" w:cs="Times New Roman"/>
+                <w:sz w:val="24"/>
+                <w:szCs w:val="24"/>
+              </w:rPr>
+              <w:t>Número del dueño</w:t>
+            </w:r>
+          </w:p>
+          <w:p>
+            <w:pPr>
+              <w:pStyle w:val="Prrafodelista"/>
+              <w:numPr>
+                <w:ilvl w:val="0"/>
+                <w:numId w:val="1"/>
+              </w:numPr>
+              <w:jc w:val="both"/>
+              <w:rPr>
+                <w:rFonts w:ascii="Times New Roman" w:hAnsi="Times New Roman" w:cs="Times New Roman"/>
+                <w:sz w:val="24"/>
+                <w:szCs w:val="24"/>
+              </w:rPr>
+            </w:pPr>
+            <w:r>
+              <w:rPr>
+                <w:rFonts w:ascii="Times New Roman" w:hAnsi="Times New Roman" w:cs="Times New Roman"/>
+                <w:sz w:val="24"/>
+                <w:szCs w:val="24"/>
+              </w:rPr>
+              <w:t>Dirección del dueño</w:t>
             </w:r>
           </w:p>
         </w:tc>
@@ -2061,7 +2046,7 @@
                 <w:sz w:val="24"/>
                 <w:szCs w:val="24"/>
               </w:rPr>
-              <w:t>En los atributos del veterinario, se llena el nombre de la mascota a quien atiende, y en los de la mascota, el nombre del veterinario que la atendió.</w:t>
+              <w:t>El dueño es añadido a la lista de dueños.</w:t>
             </w:r>
           </w:p>
         </w:tc>
@@ -2187,7 +2172,7 @@
                 <w:sz w:val="24"/>
                 <w:szCs w:val="24"/>
               </w:rPr>
-              <w:t>Finalizar una consulta</w:t>
+              <w:t>Iniciar una nueva consulta</w:t>
             </w:r>
           </w:p>
         </w:tc>
@@ -2244,7 +2229,7 @@
                 <w:sz w:val="24"/>
                 <w:szCs w:val="24"/>
               </w:rPr>
-              <w:t>El programa debe permitirle al usuario finalizar una consulta existente.</w:t>
+              <w:t>El programa debe permitirle al usuario iniciar una nueva consulta.</w:t>
             </w:r>
           </w:p>
         </w:tc>
@@ -2332,29 +2317,6 @@
               <w:t>Identificación del veterinario</w:t>
             </w:r>
           </w:p>
-          <w:p>
-            <w:pPr>
-              <w:pStyle w:val="Prrafodelista"/>
-              <w:numPr>
-                <w:ilvl w:val="0"/>
-                <w:numId w:val="1"/>
-              </w:numPr>
-              <w:jc w:val="both"/>
-              <w:rPr>
-                <w:rFonts w:ascii="Times New Roman" w:hAnsi="Times New Roman" w:cs="Times New Roman"/>
-                <w:sz w:val="24"/>
-                <w:szCs w:val="24"/>
-              </w:rPr>
-            </w:pPr>
-            <w:r>
-              <w:rPr>
-                <w:rFonts w:ascii="Times New Roman" w:hAnsi="Times New Roman" w:cs="Times New Roman"/>
-                <w:sz w:val="24"/>
-                <w:szCs w:val="24"/>
-              </w:rPr>
-              <w:t xml:space="preserve">Nuevo estado de la mascota </w:t>
-            </w:r>
-          </w:p>
         </w:tc>
       </w:tr>
       <w:tr>
@@ -2409,23 +2371,7 @@
                 <w:sz w:val="24"/>
                 <w:szCs w:val="24"/>
               </w:rPr>
-              <w:t>En los atributos del veterinario, se vacía el nombre de la mascota a quien atiende, y en los de la mascota</w:t>
-            </w:r>
-            <w:r>
-              <w:rPr>
-                <w:rFonts w:ascii="Times New Roman" w:hAnsi="Times New Roman" w:cs="Times New Roman"/>
-                <w:sz w:val="24"/>
-                <w:szCs w:val="24"/>
-              </w:rPr>
-              <w:t xml:space="preserve"> se cambia su </w:t>
-            </w:r>
-            <w:r>
-              <w:rPr>
-                <w:rFonts w:ascii="Times New Roman" w:hAnsi="Times New Roman" w:cs="Times New Roman"/>
-                <w:sz w:val="24"/>
-                <w:szCs w:val="24"/>
-              </w:rPr>
-              <w:t>estado.</w:t>
+              <w:t>En los atributos del veterinario, se llena el nombre de la mascota a quien atiende, y en los de la mascota, el nombre del veterinario que la atendió.</w:t>
             </w:r>
           </w:p>
         </w:tc>
@@ -2551,7 +2497,7 @@
                 <w:sz w:val="24"/>
                 <w:szCs w:val="24"/>
               </w:rPr>
-              <w:t>Mostrar el número de mascotas sin atender.</w:t>
+              <w:t>Finalizar una consulta</w:t>
             </w:r>
           </w:p>
         </w:tc>
@@ -2608,7 +2554,7 @@
                 <w:sz w:val="24"/>
                 <w:szCs w:val="24"/>
               </w:rPr>
-              <w:t>El programa debe mostrar cuantos pacientes faltan por atender.</w:t>
+              <w:t>El programa debe permitirle al usuario finalizar una consulta existente.</w:t>
             </w:r>
           </w:p>
         </w:tc>
@@ -2652,13 +2598,72 @@
           </w:tcPr>
           <w:p>
             <w:pPr>
-              <w:jc w:val="both"/>
-              <w:rPr>
-                <w:rFonts w:ascii="Times New Roman" w:hAnsi="Times New Roman" w:cs="Times New Roman"/>
-                <w:sz w:val="24"/>
-                <w:szCs w:val="24"/>
-              </w:rPr>
-            </w:pPr>
+              <w:pStyle w:val="Prrafodelista"/>
+              <w:numPr>
+                <w:ilvl w:val="0"/>
+                <w:numId w:val="1"/>
+              </w:numPr>
+              <w:jc w:val="both"/>
+              <w:rPr>
+                <w:rFonts w:ascii="Times New Roman" w:hAnsi="Times New Roman" w:cs="Times New Roman"/>
+                <w:sz w:val="24"/>
+                <w:szCs w:val="24"/>
+              </w:rPr>
+            </w:pPr>
+            <w:r>
+              <w:rPr>
+                <w:rFonts w:ascii="Times New Roman" w:hAnsi="Times New Roman" w:cs="Times New Roman"/>
+                <w:sz w:val="24"/>
+                <w:szCs w:val="24"/>
+              </w:rPr>
+              <w:t>Nombre de la mascota</w:t>
+            </w:r>
+          </w:p>
+          <w:p>
+            <w:pPr>
+              <w:pStyle w:val="Prrafodelista"/>
+              <w:numPr>
+                <w:ilvl w:val="0"/>
+                <w:numId w:val="1"/>
+              </w:numPr>
+              <w:jc w:val="both"/>
+              <w:rPr>
+                <w:rFonts w:ascii="Times New Roman" w:hAnsi="Times New Roman" w:cs="Times New Roman"/>
+                <w:sz w:val="24"/>
+                <w:szCs w:val="24"/>
+              </w:rPr>
+            </w:pPr>
+            <w:r>
+              <w:rPr>
+                <w:rFonts w:ascii="Times New Roman" w:hAnsi="Times New Roman" w:cs="Times New Roman"/>
+                <w:sz w:val="24"/>
+                <w:szCs w:val="24"/>
+              </w:rPr>
+              <w:t>Identificación del veterinario</w:t>
+            </w:r>
+          </w:p>
+          <w:p>
+            <w:pPr>
+              <w:pStyle w:val="Prrafodelista"/>
+              <w:numPr>
+                <w:ilvl w:val="0"/>
+                <w:numId w:val="1"/>
+              </w:numPr>
+              <w:jc w:val="both"/>
+              <w:rPr>
+                <w:rFonts w:ascii="Times New Roman" w:hAnsi="Times New Roman" w:cs="Times New Roman"/>
+                <w:sz w:val="24"/>
+                <w:szCs w:val="24"/>
+              </w:rPr>
+            </w:pPr>
+            <w:r>
+              <w:rPr>
+                <w:rFonts w:ascii="Times New Roman" w:hAnsi="Times New Roman" w:cs="Times New Roman"/>
+                <w:sz w:val="24"/>
+                <w:szCs w:val="24"/>
+              </w:rPr>
+              <w:t xml:space="preserve">Nuevo estado de la mascota </w:t>
+            </w:r>
           </w:p>
         </w:tc>
       </w:tr>
@@ -2706,24 +2711,31 @@
                 <w:rFonts w:ascii="Times New Roman" w:hAnsi="Times New Roman" w:cs="Times New Roman"/>
                 <w:sz w:val="24"/>
                 <w:szCs w:val="24"/>
-                <w:u w:val="single"/>
-              </w:rPr>
-            </w:pPr>
-            <w:r>
-              <w:rPr>
-                <w:rFonts w:ascii="Times New Roman" w:hAnsi="Times New Roman" w:cs="Times New Roman"/>
-                <w:sz w:val="24"/>
-                <w:szCs w:val="24"/>
-              </w:rPr>
-              <w:t xml:space="preserve">En </w:t>
-            </w:r>
-            <w:r>
-              <w:rPr>
-                <w:rFonts w:ascii="Times New Roman" w:hAnsi="Times New Roman" w:cs="Times New Roman"/>
-                <w:sz w:val="24"/>
-                <w:szCs w:val="24"/>
-              </w:rPr>
-              <w:t>el menú principal, se muestra cuantas mascotas faltan por atender.</w:t>
+              </w:rPr>
+            </w:pPr>
+            <w:r>
+              <w:rPr>
+                <w:rFonts w:ascii="Times New Roman" w:hAnsi="Times New Roman" w:cs="Times New Roman"/>
+                <w:sz w:val="24"/>
+                <w:szCs w:val="24"/>
+              </w:rPr>
+              <w:t>En los atributos del veterinario, se vacía el nombre de la mascota a quien atiende, y en los de la mascota</w:t>
+            </w:r>
+            <w:r>
+              <w:rPr>
+                <w:rFonts w:ascii="Times New Roman" w:hAnsi="Times New Roman" w:cs="Times New Roman"/>
+                <w:sz w:val="24"/>
+                <w:szCs w:val="24"/>
+              </w:rPr>
+              <w:t xml:space="preserve"> se cambia su </w:t>
+            </w:r>
+            <w:r>
+              <w:rPr>
+                <w:rFonts w:ascii="Times New Roman" w:hAnsi="Times New Roman" w:cs="Times New Roman"/>
+                <w:sz w:val="24"/>
+                <w:szCs w:val="24"/>
+              </w:rPr>
+              <w:t>estado.</w:t>
             </w:r>
           </w:p>
         </w:tc>
@@ -2781,27 +2793,17 @@
                 <w:sz w:val="24"/>
                 <w:szCs w:val="24"/>
               </w:rPr>
-              <w:t xml:space="preserve">8 </w:t>
-            </w:r>
-            <w:r>
-              <w:rPr>
-                <w:rFonts w:ascii="Times New Roman" w:hAnsi="Times New Roman" w:cs="Times New Roman"/>
-                <w:b/>
-                <w:bCs/>
-                <w:sz w:val="24"/>
-                <w:szCs w:val="24"/>
-              </w:rPr>
-              <w:t xml:space="preserve">- </w:t>
-            </w:r>
-            <w:r>
-              <w:rPr>
-                <w:rFonts w:ascii="Times New Roman" w:hAnsi="Times New Roman" w:cs="Times New Roman"/>
-                <w:b/>
-                <w:bCs/>
-                <w:sz w:val="24"/>
-                <w:szCs w:val="24"/>
-              </w:rPr>
-              <w:t>Falta</w:t>
+              <w:t>8</w:t>
+            </w:r>
+            <w:r>
+              <w:rPr>
+                <w:rFonts w:ascii="Times New Roman" w:hAnsi="Times New Roman" w:cs="Times New Roman"/>
+                <w:b/>
+                <w:bCs/>
+                <w:sz w:val="24"/>
+                <w:szCs w:val="24"/>
+              </w:rPr>
+              <w:t xml:space="preserve"> - Hecho</w:t>
             </w:r>
           </w:p>
         </w:tc>
@@ -2859,6 +2861,314 @@
                 <w:sz w:val="24"/>
                 <w:szCs w:val="24"/>
               </w:rPr>
+              <w:t>Mostrar el número de mascotas sin atender.</w:t>
+            </w:r>
+          </w:p>
+        </w:tc>
+      </w:tr>
+      <w:tr>
+        <w:trPr>
+          <w:jc w:val="center"/>
+        </w:trPr>
+        <w:tc>
+          <w:tcPr>
+            <w:tcW w:w="1696" w:type="dxa"/>
+            <w:vAlign w:val="center"/>
+          </w:tcPr>
+          <w:p>
+            <w:pPr>
+              <w:jc w:val="center"/>
+              <w:rPr>
+                <w:rFonts w:ascii="Times New Roman" w:hAnsi="Times New Roman" w:cs="Times New Roman"/>
+                <w:b/>
+                <w:bCs/>
+                <w:sz w:val="24"/>
+                <w:szCs w:val="24"/>
+              </w:rPr>
+            </w:pPr>
+            <w:r>
+              <w:rPr>
+                <w:rFonts w:ascii="Times New Roman" w:hAnsi="Times New Roman" w:cs="Times New Roman"/>
+                <w:b/>
+                <w:bCs/>
+                <w:sz w:val="24"/>
+                <w:szCs w:val="24"/>
+              </w:rPr>
+              <w:t>Resumen</w:t>
+            </w:r>
+          </w:p>
+        </w:tc>
+        <w:tc>
+          <w:tcPr>
+            <w:tcW w:w="7132" w:type="dxa"/>
+            <w:vAlign w:val="center"/>
+          </w:tcPr>
+          <w:p>
+            <w:pPr>
+              <w:jc w:val="both"/>
+              <w:rPr>
+                <w:rFonts w:ascii="Times New Roman" w:hAnsi="Times New Roman" w:cs="Times New Roman"/>
+                <w:sz w:val="24"/>
+                <w:szCs w:val="24"/>
+              </w:rPr>
+            </w:pPr>
+            <w:r>
+              <w:rPr>
+                <w:rFonts w:ascii="Times New Roman" w:hAnsi="Times New Roman" w:cs="Times New Roman"/>
+                <w:sz w:val="24"/>
+                <w:szCs w:val="24"/>
+              </w:rPr>
+              <w:t>El programa debe mostrar cuantos pacientes faltan por atender.</w:t>
+            </w:r>
+          </w:p>
+        </w:tc>
+      </w:tr>
+      <w:tr>
+        <w:trPr>
+          <w:jc w:val="center"/>
+        </w:trPr>
+        <w:tc>
+          <w:tcPr>
+            <w:tcW w:w="1696" w:type="dxa"/>
+            <w:vAlign w:val="center"/>
+          </w:tcPr>
+          <w:p>
+            <w:pPr>
+              <w:jc w:val="center"/>
+              <w:rPr>
+                <w:rFonts w:ascii="Times New Roman" w:hAnsi="Times New Roman" w:cs="Times New Roman"/>
+                <w:b/>
+                <w:bCs/>
+                <w:sz w:val="24"/>
+                <w:szCs w:val="24"/>
+              </w:rPr>
+            </w:pPr>
+            <w:r>
+              <w:rPr>
+                <w:rFonts w:ascii="Times New Roman" w:hAnsi="Times New Roman" w:cs="Times New Roman"/>
+                <w:b/>
+                <w:bCs/>
+                <w:sz w:val="24"/>
+                <w:szCs w:val="24"/>
+              </w:rPr>
+              <w:t>Entradas</w:t>
+            </w:r>
+          </w:p>
+        </w:tc>
+        <w:tc>
+          <w:tcPr>
+            <w:tcW w:w="7132" w:type="dxa"/>
+            <w:vAlign w:val="center"/>
+          </w:tcPr>
+          <w:p>
+            <w:pPr>
+              <w:jc w:val="both"/>
+              <w:rPr>
+                <w:rFonts w:ascii="Times New Roman" w:hAnsi="Times New Roman" w:cs="Times New Roman"/>
+                <w:sz w:val="24"/>
+                <w:szCs w:val="24"/>
+              </w:rPr>
+            </w:pPr>
+          </w:p>
+        </w:tc>
+      </w:tr>
+      <w:tr>
+        <w:trPr>
+          <w:jc w:val="center"/>
+        </w:trPr>
+        <w:tc>
+          <w:tcPr>
+            <w:tcW w:w="1696" w:type="dxa"/>
+            <w:vAlign w:val="center"/>
+          </w:tcPr>
+          <w:p>
+            <w:pPr>
+              <w:jc w:val="center"/>
+              <w:rPr>
+                <w:rFonts w:ascii="Times New Roman" w:hAnsi="Times New Roman" w:cs="Times New Roman"/>
+                <w:b/>
+                <w:bCs/>
+                <w:sz w:val="24"/>
+                <w:szCs w:val="24"/>
+              </w:rPr>
+            </w:pPr>
+            <w:r>
+              <w:rPr>
+                <w:rFonts w:ascii="Times New Roman" w:hAnsi="Times New Roman" w:cs="Times New Roman"/>
+                <w:b/>
+                <w:bCs/>
+                <w:sz w:val="24"/>
+                <w:szCs w:val="24"/>
+              </w:rPr>
+              <w:t>Resultado</w:t>
+            </w:r>
+          </w:p>
+        </w:tc>
+        <w:tc>
+          <w:tcPr>
+            <w:tcW w:w="7132" w:type="dxa"/>
+            <w:vAlign w:val="center"/>
+          </w:tcPr>
+          <w:p>
+            <w:pPr>
+              <w:jc w:val="both"/>
+              <w:rPr>
+                <w:rFonts w:ascii="Times New Roman" w:hAnsi="Times New Roman" w:cs="Times New Roman"/>
+                <w:sz w:val="24"/>
+                <w:szCs w:val="24"/>
+                <w:u w:val="single"/>
+              </w:rPr>
+            </w:pPr>
+            <w:r>
+              <w:rPr>
+                <w:rFonts w:ascii="Times New Roman" w:hAnsi="Times New Roman" w:cs="Times New Roman"/>
+                <w:sz w:val="24"/>
+                <w:szCs w:val="24"/>
+              </w:rPr>
+              <w:t xml:space="preserve">En </w:t>
+            </w:r>
+            <w:r>
+              <w:rPr>
+                <w:rFonts w:ascii="Times New Roman" w:hAnsi="Times New Roman" w:cs="Times New Roman"/>
+                <w:sz w:val="24"/>
+                <w:szCs w:val="24"/>
+              </w:rPr>
+              <w:t>el menú principal, se muestra cuantas mascotas faltan por atender.</w:t>
+            </w:r>
+          </w:p>
+        </w:tc>
+      </w:tr>
+    </w:tbl>
+    <w:p/>
+    <w:tbl>
+      <w:tblPr>
+        <w:tblStyle w:val="Tablaconcuadrcula"/>
+        <w:tblW w:w="0" w:type="auto"/>
+        <w:jc w:val="center"/>
+        <w:tblLook w:val="04A0" w:firstRow="1" w:lastRow="0" w:firstColumn="1" w:lastColumn="0" w:noHBand="0" w:noVBand="1"/>
+      </w:tblPr>
+      <w:tblGrid>
+        <w:gridCol w:w="1696"/>
+        <w:gridCol w:w="7132"/>
+      </w:tblGrid>
+      <w:tr>
+        <w:trPr>
+          <w:trHeight w:val="566"/>
+          <w:jc w:val="center"/>
+        </w:trPr>
+        <w:tc>
+          <w:tcPr>
+            <w:tcW w:w="8828" w:type="dxa"/>
+            <w:gridSpan w:val="2"/>
+            <w:vAlign w:val="center"/>
+          </w:tcPr>
+          <w:p>
+            <w:pPr>
+              <w:jc w:val="both"/>
+              <w:rPr>
+                <w:rFonts w:ascii="Times New Roman" w:hAnsi="Times New Roman" w:cs="Times New Roman"/>
+                <w:b/>
+                <w:bCs/>
+                <w:sz w:val="24"/>
+                <w:szCs w:val="24"/>
+              </w:rPr>
+            </w:pPr>
+            <w:r>
+              <w:rPr>
+                <w:rFonts w:ascii="Times New Roman" w:hAnsi="Times New Roman" w:cs="Times New Roman"/>
+                <w:b/>
+                <w:bCs/>
+                <w:sz w:val="24"/>
+                <w:szCs w:val="24"/>
+              </w:rPr>
+              <w:t xml:space="preserve">Requerimiento </w:t>
+            </w:r>
+            <w:r>
+              <w:rPr>
+                <w:rFonts w:ascii="Times New Roman" w:hAnsi="Times New Roman" w:cs="Times New Roman"/>
+                <w:b/>
+                <w:bCs/>
+                <w:sz w:val="24"/>
+                <w:szCs w:val="24"/>
+              </w:rPr>
+              <w:t>9</w:t>
+            </w:r>
+            <w:r>
+              <w:rPr>
+                <w:rFonts w:ascii="Times New Roman" w:hAnsi="Times New Roman" w:cs="Times New Roman"/>
+                <w:b/>
+                <w:bCs/>
+                <w:sz w:val="24"/>
+                <w:szCs w:val="24"/>
+              </w:rPr>
+              <w:t xml:space="preserve"> - </w:t>
+            </w:r>
+            <w:r>
+              <w:rPr>
+                <w:rFonts w:ascii="Times New Roman" w:hAnsi="Times New Roman" w:cs="Times New Roman"/>
+                <w:b/>
+                <w:bCs/>
+                <w:sz w:val="24"/>
+                <w:szCs w:val="24"/>
+              </w:rPr>
+              <w:t>Hecho</w:t>
+            </w:r>
+          </w:p>
+        </w:tc>
+      </w:tr>
+      <w:tr>
+        <w:trPr>
+          <w:trHeight w:val="419"/>
+          <w:jc w:val="center"/>
+        </w:trPr>
+        <w:tc>
+          <w:tcPr>
+            <w:tcW w:w="1696" w:type="dxa"/>
+            <w:vAlign w:val="center"/>
+          </w:tcPr>
+          <w:p>
+            <w:pPr>
+              <w:jc w:val="center"/>
+              <w:rPr>
+                <w:rFonts w:ascii="Times New Roman" w:hAnsi="Times New Roman" w:cs="Times New Roman"/>
+                <w:b/>
+                <w:bCs/>
+                <w:sz w:val="24"/>
+                <w:szCs w:val="24"/>
+              </w:rPr>
+            </w:pPr>
+            <w:r>
+              <w:rPr>
+                <w:rFonts w:ascii="Times New Roman" w:hAnsi="Times New Roman" w:cs="Times New Roman"/>
+                <w:b/>
+                <w:bCs/>
+                <w:sz w:val="24"/>
+                <w:szCs w:val="24"/>
+              </w:rPr>
+              <w:t>Nombre</w:t>
+            </w:r>
+          </w:p>
+        </w:tc>
+        <w:tc>
+          <w:tcPr>
+            <w:tcW w:w="7132" w:type="dxa"/>
+            <w:vAlign w:val="center"/>
+          </w:tcPr>
+          <w:p>
+            <w:pPr>
+              <w:jc w:val="both"/>
+              <w:rPr>
+                <w:rFonts w:ascii="Times New Roman" w:hAnsi="Times New Roman" w:cs="Times New Roman"/>
+                <w:sz w:val="24"/>
+                <w:szCs w:val="24"/>
+              </w:rPr>
+            </w:pPr>
+            <w:r>
+              <w:rPr>
+                <w:rFonts w:ascii="Times New Roman" w:hAnsi="Times New Roman" w:cs="Times New Roman"/>
+                <w:sz w:val="24"/>
+                <w:szCs w:val="24"/>
+              </w:rPr>
               <w:t>Mostrar siguiente en lista</w:t>
             </w:r>
           </w:p>
@@ -2916,15 +3226,7 @@
                 <w:sz w:val="24"/>
                 <w:szCs w:val="24"/>
               </w:rPr>
-              <w:t xml:space="preserve">El programa debe </w:t>
-            </w:r>
-            <w:r>
-              <w:rPr>
-                <w:rFonts w:ascii="Times New Roman" w:hAnsi="Times New Roman" w:cs="Times New Roman"/>
-                <w:sz w:val="24"/>
-                <w:szCs w:val="24"/>
-              </w:rPr>
-              <w:t>mostrarle al usuario que mascota sigue por atender. Lo anterior teniendo en cuenta el orden de llegada y la prioridad. La prioridad de atención prevalece ante el orden de llegada.</w:t>
+              <w:t>El programa debe mostrarle al usuario que mascota sigue por atender. Lo anterior teniendo en cuenta el orden de llegada y la prioridad. La prioridad de atención prevalece ante el orden de llegada.</w:t>
             </w:r>
           </w:p>
         </w:tc>
@@ -3006,7 +3308,6 @@
                 <w:sz w:val="24"/>
                 <w:szCs w:val="24"/>
               </w:rPr>
-              <w:lastRenderedPageBreak/>
               <w:t>Resultado</w:t>
             </w:r>
           </w:p>
@@ -3114,7 +3415,17 @@
                 <w:sz w:val="24"/>
                 <w:szCs w:val="24"/>
               </w:rPr>
-              <w:t>9</w:t>
+              <w:t>1</w:t>
+            </w:r>
+            <w:r>
+              <w:rPr>
+                <w:rFonts w:ascii="Times New Roman" w:hAnsi="Times New Roman" w:cs="Times New Roman"/>
+                <w:b/>
+                <w:bCs/>
+                <w:sz w:val="24"/>
+                <w:szCs w:val="24"/>
+              </w:rPr>
+              <w:t>0</w:t>
             </w:r>
             <w:r>
               <w:rPr>
@@ -3336,15 +3647,7 @@
                 <w:sz w:val="24"/>
                 <w:szCs w:val="24"/>
               </w:rPr>
-              <w:t xml:space="preserve">El programa debe verificar que no existan mascotas, y de ser así, debe mostrar: nombre del veterinario con más mascotas atendidas, cantidad de mascotas atendidas por prioridad, porcentaje de mascotas sin atender. </w:t>
-            </w:r>
-            <w:r>
-              <w:rPr>
-                <w:rFonts w:ascii="Times New Roman" w:hAnsi="Times New Roman" w:cs="Times New Roman"/>
-                <w:sz w:val="24"/>
-                <w:szCs w:val="24"/>
-              </w:rPr>
-              <w:t>Además, elimina los datos de todas las mascotas registradas.</w:t>
+              <w:t>El programa debe verificar que no existan mascotas, y de ser así, debe mostrar: nombre del veterinario con más mascotas atendidas, cantidad de mascotas atendidas por prioridad, porcentaje de mascotas sin atender. Además, elimina los datos de todas las mascotas registradas.</w:t>
             </w:r>
           </w:p>
         </w:tc>

</xml_diff>